<commit_message>
update resume, add project highlights onto homepage
</commit_message>
<xml_diff>
--- a/public/summer2014.docx
+++ b/public/summer2014.docx
@@ -346,17 +346,7 @@
                 <w:sz w:val="22"/>
                 <w:szCs w:val="22"/>
               </w:rPr>
-              <w:t>Artificial In</w:t>
-            </w:r>
-            <w:bookmarkStart w:id="0" w:name="_GoBack"/>
-            <w:bookmarkEnd w:id="0"/>
-            <w:r>
-              <w:rPr>
-                <w:rFonts w:ascii="Book Antiqua" w:eastAsiaTheme="minorEastAsia" w:hAnsi="Book Antiqua"/>
-                <w:sz w:val="22"/>
-                <w:szCs w:val="22"/>
-              </w:rPr>
-              <w:t xml:space="preserve">telligence, Computer Security, </w:t>
+              <w:t xml:space="preserve">Artificial Intelligence, Computer Security, </w:t>
             </w:r>
             <w:r>
               <w:rPr>
@@ -470,6 +460,7 @@
                       <w:lang w:eastAsia="ko-KR"/>
                     </w:rPr>
                   </w:pPr>
+                  <w:proofErr w:type="spellStart"/>
                   <w:r>
                     <w:rPr>
                       <w:rFonts w:ascii="Book Antiqua" w:eastAsia="Malgun Gothic" w:hAnsi="Book Antiqua"/>
@@ -478,7 +469,18 @@
                       <w:szCs w:val="22"/>
                       <w:lang w:eastAsia="ko-KR"/>
                     </w:rPr>
-                    <w:t xml:space="preserve">Godaddy - </w:t>
+                    <w:t>Godaddy</w:t>
+                  </w:r>
+                  <w:proofErr w:type="spellEnd"/>
+                  <w:r>
+                    <w:rPr>
+                      <w:rFonts w:ascii="Book Antiqua" w:eastAsia="Malgun Gothic" w:hAnsi="Book Antiqua"/>
+                      <w:b/>
+                      <w:sz w:val="22"/>
+                      <w:szCs w:val="22"/>
+                      <w:lang w:eastAsia="ko-KR"/>
+                    </w:rPr>
+                    <w:t xml:space="preserve"> - </w:t>
                   </w:r>
                   <w:r>
                     <w:rPr>
@@ -720,8 +722,39 @@
                       <w:szCs w:val="22"/>
                       <w:lang w:eastAsia="ko-KR"/>
                     </w:rPr>
-                    <w:t>Created Spree Plugins extension – github.com/godaddy/spree_plugins</w:t>
+                    <w:t>Created Spree Plugins extension – github.com/</w:t>
                   </w:r>
+                  <w:proofErr w:type="spellStart"/>
+                  <w:r>
+                    <w:rPr>
+                      <w:rFonts w:ascii="Book Antiqua" w:eastAsia="Malgun Gothic" w:hAnsi="Book Antiqua"/>
+                      <w:sz w:val="22"/>
+                      <w:szCs w:val="22"/>
+                      <w:lang w:eastAsia="ko-KR"/>
+                    </w:rPr>
+                    <w:t>godaddy</w:t>
+                  </w:r>
+                  <w:proofErr w:type="spellEnd"/>
+                  <w:r>
+                    <w:rPr>
+                      <w:rFonts w:ascii="Book Antiqua" w:eastAsia="Malgun Gothic" w:hAnsi="Book Antiqua"/>
+                      <w:sz w:val="22"/>
+                      <w:szCs w:val="22"/>
+                      <w:lang w:eastAsia="ko-KR"/>
+                    </w:rPr>
+                    <w:t>/</w:t>
+                  </w:r>
+                  <w:proofErr w:type="spellStart"/>
+                  <w:r>
+                    <w:rPr>
+                      <w:rFonts w:ascii="Book Antiqua" w:eastAsia="Malgun Gothic" w:hAnsi="Book Antiqua"/>
+                      <w:sz w:val="22"/>
+                      <w:szCs w:val="22"/>
+                      <w:lang w:eastAsia="ko-KR"/>
+                    </w:rPr>
+                    <w:t>spree_plugins</w:t>
+                  </w:r>
+                  <w:proofErr w:type="spellEnd"/>
                 </w:p>
                 <w:p>
                   <w:pPr>
@@ -940,7 +973,29 @@
                 <w:szCs w:val="22"/>
                 <w:lang w:eastAsia="ko-KR"/>
               </w:rPr>
-              <w:t>github.com/skleung/Community</w:t>
+              <w:t>github.com/</w:t>
+            </w:r>
+            <w:proofErr w:type="spellStart"/>
+            <w:r>
+              <w:rPr>
+                <w:rFonts w:ascii="Book Antiqua" w:eastAsia="Malgun Gothic" w:hAnsi="Book Antiqua"/>
+                <w:b/>
+                <w:sz w:val="22"/>
+                <w:szCs w:val="22"/>
+                <w:lang w:eastAsia="ko-KR"/>
+              </w:rPr>
+              <w:t>skleung</w:t>
+            </w:r>
+            <w:proofErr w:type="spellEnd"/>
+            <w:r>
+              <w:rPr>
+                <w:rFonts w:ascii="Book Antiqua" w:eastAsia="Malgun Gothic" w:hAnsi="Book Antiqua"/>
+                <w:b/>
+                <w:sz w:val="22"/>
+                <w:szCs w:val="22"/>
+                <w:lang w:eastAsia="ko-KR"/>
+              </w:rPr>
+              <w:t>/Community</w:t>
             </w:r>
             <w:r>
               <w:rPr>
@@ -1099,7 +1154,27 @@
                 <w:szCs w:val="22"/>
                 <w:lang w:eastAsia="ko-KR"/>
               </w:rPr>
-              <w:t>t a meal to compute the cost of meals.  Integrates with Venmo for easy payment</w:t>
+              <w:t xml:space="preserve">t a meal to compute the cost of meals.  Integrates with </w:t>
+            </w:r>
+            <w:proofErr w:type="spellStart"/>
+            <w:r>
+              <w:rPr>
+                <w:rFonts w:ascii="Book Antiqua" w:eastAsia="Malgun Gothic" w:hAnsi="Book Antiqua"/>
+                <w:sz w:val="22"/>
+                <w:szCs w:val="22"/>
+                <w:lang w:eastAsia="ko-KR"/>
+              </w:rPr>
+              <w:t>Venmo</w:t>
+            </w:r>
+            <w:proofErr w:type="spellEnd"/>
+            <w:r>
+              <w:rPr>
+                <w:rFonts w:ascii="Book Antiqua" w:eastAsia="Malgun Gothic" w:hAnsi="Book Antiqua"/>
+                <w:sz w:val="22"/>
+                <w:szCs w:val="22"/>
+                <w:lang w:eastAsia="ko-KR"/>
+              </w:rPr>
+              <w:t xml:space="preserve"> for easy payment</w:t>
             </w:r>
           </w:p>
           <w:p>
@@ -1124,15 +1199,27 @@
                 <w:lang w:eastAsia="ko-KR"/>
               </w:rPr>
             </w:pPr>
-            <w:r>
-              <w:rPr>
-                <w:rFonts w:ascii="Book Antiqua" w:eastAsia="Malgun Gothic" w:hAnsi="Book Antiqua"/>
-                <w:b/>
-                <w:sz w:val="22"/>
-                <w:szCs w:val="22"/>
-                <w:lang w:eastAsia="ko-KR"/>
-              </w:rPr>
-              <w:t>Pacman Contest</w:t>
+            <w:proofErr w:type="spellStart"/>
+            <w:r>
+              <w:rPr>
+                <w:rFonts w:ascii="Book Antiqua" w:eastAsia="Malgun Gothic" w:hAnsi="Book Antiqua"/>
+                <w:b/>
+                <w:sz w:val="22"/>
+                <w:szCs w:val="22"/>
+                <w:lang w:eastAsia="ko-KR"/>
+              </w:rPr>
+              <w:t>Pacman</w:t>
+            </w:r>
+            <w:proofErr w:type="spellEnd"/>
+            <w:r>
+              <w:rPr>
+                <w:rFonts w:ascii="Book Antiqua" w:eastAsia="Malgun Gothic" w:hAnsi="Book Antiqua"/>
+                <w:b/>
+                <w:sz w:val="22"/>
+                <w:szCs w:val="22"/>
+                <w:lang w:eastAsia="ko-KR"/>
+              </w:rPr>
+              <w:t xml:space="preserve"> Contest</w:t>
             </w:r>
             <w:r>
               <w:rPr>
@@ -1469,7 +1556,27 @@
                 <w:szCs w:val="22"/>
                 <w:lang w:eastAsia="ko-KR"/>
               </w:rPr>
-              <w:t xml:space="preserve"> place winner in a weeklong hackathon hosted by the Bancroft Library at Berkeley.</w:t>
+              <w:t xml:space="preserve"> place winner in a weeklong </w:t>
+            </w:r>
+            <w:proofErr w:type="spellStart"/>
+            <w:r>
+              <w:rPr>
+                <w:rFonts w:ascii="Book Antiqua" w:eastAsia="Malgun Gothic" w:hAnsi="Book Antiqua"/>
+                <w:sz w:val="22"/>
+                <w:szCs w:val="22"/>
+                <w:lang w:eastAsia="ko-KR"/>
+              </w:rPr>
+              <w:t>hackathon</w:t>
+            </w:r>
+            <w:proofErr w:type="spellEnd"/>
+            <w:r>
+              <w:rPr>
+                <w:rFonts w:ascii="Book Antiqua" w:eastAsia="Malgun Gothic" w:hAnsi="Book Antiqua"/>
+                <w:sz w:val="22"/>
+                <w:szCs w:val="22"/>
+                <w:lang w:eastAsia="ko-KR"/>
+              </w:rPr>
+              <w:t xml:space="preserve"> hosted by the Bancroft Library at Berkeley.</w:t>
             </w:r>
           </w:p>
           <w:p>
@@ -1602,8 +1709,18 @@
                 <w:b/>
                 <w:lang w:eastAsia="ko-KR"/>
               </w:rPr>
-              <w:t>– github.com/cs169-2013/photo_evidence_gallery</w:t>
-            </w:r>
+              <w:t>– github.com/cs169-2013/</w:t>
+            </w:r>
+            <w:proofErr w:type="spellStart"/>
+            <w:r>
+              <w:rPr>
+                <w:rFonts w:ascii="Book Antiqua" w:eastAsia="Malgun Gothic" w:hAnsi="Book Antiqua"/>
+                <w:b/>
+                <w:lang w:eastAsia="ko-KR"/>
+              </w:rPr>
+              <w:t>photo_evidence_gallery</w:t>
+            </w:r>
+            <w:proofErr w:type="spellEnd"/>
             <w:r>
               <w:rPr>
                 <w:rFonts w:ascii="Book Antiqua" w:eastAsia="Malgun Gothic" w:hAnsi="Book Antiqua"/>
@@ -1722,8 +1839,19 @@
                 <w:szCs w:val="22"/>
                 <w:lang w:eastAsia="ko-KR"/>
               </w:rPr>
-              <w:t>cropping, rotation, batch uploads, geotagging</w:t>
-            </w:r>
+              <w:t xml:space="preserve">cropping, rotation, batch uploads, </w:t>
+            </w:r>
+            <w:proofErr w:type="spellStart"/>
+            <w:r>
+              <w:rPr>
+                <w:rFonts w:ascii="Book Antiqua" w:eastAsia="Malgun Gothic" w:hAnsi="Book Antiqua"/>
+                <w:sz w:val="22"/>
+                <w:szCs w:val="22"/>
+                <w:lang w:eastAsia="ko-KR"/>
+              </w:rPr>
+              <w:t>geotagging</w:t>
+            </w:r>
+            <w:proofErr w:type="spellEnd"/>
           </w:p>
         </w:tc>
       </w:tr>
@@ -1737,7 +1865,12 @@
           <w:szCs w:val="22"/>
         </w:rPr>
         <w:sectPr>
-          <w:headerReference w:type="default" r:id="rId8"/>
+          <w:headerReference w:type="even" r:id="rId8"/>
+          <w:headerReference w:type="default" r:id="rId9"/>
+          <w:footerReference w:type="even" r:id="rId10"/>
+          <w:footerReference w:type="default" r:id="rId11"/>
+          <w:headerReference w:type="first" r:id="rId12"/>
+          <w:footerReference w:type="first" r:id="rId13"/>
           <w:type w:val="continuous"/>
           <w:pgSz w:w="12240" w:h="15840"/>
           <w:pgMar w:top="900" w:right="720" w:bottom="0" w:left="720" w:header="450" w:footer="720" w:gutter="0"/>
@@ -2062,6 +2195,7 @@
                 <w:lang w:eastAsia="ko-KR"/>
               </w:rPr>
             </w:pPr>
+            <w:proofErr w:type="spellStart"/>
             <w:proofErr w:type="gramStart"/>
             <w:r>
               <w:rPr>
@@ -2072,6 +2206,7 @@
               </w:rPr>
               <w:t>sysadmin</w:t>
             </w:r>
+            <w:proofErr w:type="spellEnd"/>
             <w:proofErr w:type="gramEnd"/>
             <w:r>
               <w:rPr>
@@ -2221,13 +2356,23 @@
         </w:rPr>
         <w:t xml:space="preserve">, </w:t>
       </w:r>
+      <w:proofErr w:type="spellStart"/>
       <w:r>
         <w:rPr>
           <w:rFonts w:ascii="Book Antiqua" w:hAnsi="Book Antiqua"/>
           <w:sz w:val="22"/>
           <w:szCs w:val="22"/>
         </w:rPr>
-        <w:t xml:space="preserve">Javascript, HTML, CSS, </w:t>
+        <w:t>Javascript</w:t>
+      </w:r>
+      <w:proofErr w:type="spellEnd"/>
+      <w:r>
+        <w:rPr>
+          <w:rFonts w:ascii="Book Antiqua" w:hAnsi="Book Antiqua"/>
+          <w:sz w:val="22"/>
+          <w:szCs w:val="22"/>
+        </w:rPr>
+        <w:t xml:space="preserve">, HTML, CSS, </w:t>
       </w:r>
       <w:r>
         <w:rPr>
@@ -2317,6 +2462,36 @@
 </w:endnotes>
 </file>
 
+<file path=word/footer1.xml><?xml version="1.0" encoding="utf-8"?>
+<w:ftr xmlns:wpc="http://schemas.microsoft.com/office/word/2010/wordprocessingCanvas" xmlns:mo="http://schemas.microsoft.com/office/mac/office/2008/main" xmlns:mc="http://schemas.openxmlformats.org/markup-compatibility/2006" xmlns:mv="urn:schemas-microsoft-com:mac:vml" xmlns:o="urn:schemas-microsoft-com:office:office" xmlns:r="http://schemas.openxmlformats.org/officeDocument/2006/relationships" xmlns:m="http://schemas.openxmlformats.org/officeDocument/2006/math" xmlns:v="urn:schemas-microsoft-com:vml" xmlns:wp14="http://schemas.microsoft.com/office/word/2010/wordprocessingDrawing" xmlns:wp="http://schemas.openxmlformats.org/drawingml/2006/wordprocessingDrawing" xmlns:w10="urn:schemas-microsoft-com:office:word" xmlns:w="http://schemas.openxmlformats.org/wordprocessingml/2006/main" xmlns:w14="http://schemas.microsoft.com/office/word/2010/wordml" xmlns:wpg="http://schemas.microsoft.com/office/word/2010/wordprocessingGroup" xmlns:wpi="http://schemas.microsoft.com/office/word/2010/wordprocessingInk" xmlns:wne="http://schemas.microsoft.com/office/word/2006/wordml" xmlns:wps="http://schemas.microsoft.com/office/word/2010/wordprocessingShape" mc:Ignorable="w14 wp14">
+  <w:p>
+    <w:pPr>
+      <w:pStyle w:val="Footer"/>
+    </w:pPr>
+  </w:p>
+</w:ftr>
+</file>
+
+<file path=word/footer2.xml><?xml version="1.0" encoding="utf-8"?>
+<w:ftr xmlns:wpc="http://schemas.microsoft.com/office/word/2010/wordprocessingCanvas" xmlns:mo="http://schemas.microsoft.com/office/mac/office/2008/main" xmlns:mc="http://schemas.openxmlformats.org/markup-compatibility/2006" xmlns:mv="urn:schemas-microsoft-com:mac:vml" xmlns:o="urn:schemas-microsoft-com:office:office" xmlns:r="http://schemas.openxmlformats.org/officeDocument/2006/relationships" xmlns:m="http://schemas.openxmlformats.org/officeDocument/2006/math" xmlns:v="urn:schemas-microsoft-com:vml" xmlns:wp14="http://schemas.microsoft.com/office/word/2010/wordprocessingDrawing" xmlns:wp="http://schemas.openxmlformats.org/drawingml/2006/wordprocessingDrawing" xmlns:w10="urn:schemas-microsoft-com:office:word" xmlns:w="http://schemas.openxmlformats.org/wordprocessingml/2006/main" xmlns:w14="http://schemas.microsoft.com/office/word/2010/wordml" xmlns:wpg="http://schemas.microsoft.com/office/word/2010/wordprocessingGroup" xmlns:wpi="http://schemas.microsoft.com/office/word/2010/wordprocessingInk" xmlns:wne="http://schemas.microsoft.com/office/word/2006/wordml" xmlns:wps="http://schemas.microsoft.com/office/word/2010/wordprocessingShape" mc:Ignorable="w14 wp14">
+  <w:p>
+    <w:pPr>
+      <w:pStyle w:val="Footer"/>
+    </w:pPr>
+  </w:p>
+</w:ftr>
+</file>
+
+<file path=word/footer3.xml><?xml version="1.0" encoding="utf-8"?>
+<w:ftr xmlns:wpc="http://schemas.microsoft.com/office/word/2010/wordprocessingCanvas" xmlns:mo="http://schemas.microsoft.com/office/mac/office/2008/main" xmlns:mc="http://schemas.openxmlformats.org/markup-compatibility/2006" xmlns:mv="urn:schemas-microsoft-com:mac:vml" xmlns:o="urn:schemas-microsoft-com:office:office" xmlns:r="http://schemas.openxmlformats.org/officeDocument/2006/relationships" xmlns:m="http://schemas.openxmlformats.org/officeDocument/2006/math" xmlns:v="urn:schemas-microsoft-com:vml" xmlns:wp14="http://schemas.microsoft.com/office/word/2010/wordprocessingDrawing" xmlns:wp="http://schemas.openxmlformats.org/drawingml/2006/wordprocessingDrawing" xmlns:w10="urn:schemas-microsoft-com:office:word" xmlns:w="http://schemas.openxmlformats.org/wordprocessingml/2006/main" xmlns:w14="http://schemas.microsoft.com/office/word/2010/wordml" xmlns:wpg="http://schemas.microsoft.com/office/word/2010/wordprocessingGroup" xmlns:wpi="http://schemas.microsoft.com/office/word/2010/wordprocessingInk" xmlns:wne="http://schemas.microsoft.com/office/word/2006/wordml" xmlns:wps="http://schemas.microsoft.com/office/word/2010/wordprocessingShape" mc:Ignorable="w14 wp14">
+  <w:p>
+    <w:pPr>
+      <w:pStyle w:val="Footer"/>
+    </w:pPr>
+  </w:p>
+</w:ftr>
+</file>
+
 <file path=word/footnotes.xml><?xml version="1.0" encoding="utf-8"?>
 <w:footnotes xmlns:wpc="http://schemas.microsoft.com/office/word/2010/wordprocessingCanvas" xmlns:mo="http://schemas.microsoft.com/office/mac/office/2008/main" xmlns:mc="http://schemas.openxmlformats.org/markup-compatibility/2006" xmlns:mv="urn:schemas-microsoft-com:mac:vml" xmlns:o="urn:schemas-microsoft-com:office:office" xmlns:r="http://schemas.openxmlformats.org/officeDocument/2006/relationships" xmlns:m="http://schemas.openxmlformats.org/officeDocument/2006/math" xmlns:v="urn:schemas-microsoft-com:vml" xmlns:wp14="http://schemas.microsoft.com/office/word/2010/wordprocessingDrawing" xmlns:wp="http://schemas.openxmlformats.org/drawingml/2006/wordprocessingDrawing" xmlns:w10="urn:schemas-microsoft-com:office:word" xmlns:w="http://schemas.openxmlformats.org/wordprocessingml/2006/main" xmlns:w14="http://schemas.microsoft.com/office/word/2010/wordml" xmlns:wpg="http://schemas.microsoft.com/office/word/2010/wordprocessingGroup" xmlns:wpi="http://schemas.microsoft.com/office/word/2010/wordprocessingInk" xmlns:wne="http://schemas.microsoft.com/office/word/2006/wordml" xmlns:wps="http://schemas.microsoft.com/office/word/2010/wordprocessingShape" mc:Ignorable="w14 wp14">
   <w:footnote w:type="separator" w:id="-1">
@@ -2340,6 +2515,16 @@
 <w:hdr xmlns:wpc="http://schemas.microsoft.com/office/word/2010/wordprocessingCanvas" xmlns:mo="http://schemas.microsoft.com/office/mac/office/2008/main" xmlns:mc="http://schemas.openxmlformats.org/markup-compatibility/2006" xmlns:mv="urn:schemas-microsoft-com:mac:vml" xmlns:o="urn:schemas-microsoft-com:office:office" xmlns:r="http://schemas.openxmlformats.org/officeDocument/2006/relationships" xmlns:m="http://schemas.openxmlformats.org/officeDocument/2006/math" xmlns:v="urn:schemas-microsoft-com:vml" xmlns:wp14="http://schemas.microsoft.com/office/word/2010/wordprocessingDrawing" xmlns:wp="http://schemas.openxmlformats.org/drawingml/2006/wordprocessingDrawing" xmlns:w10="urn:schemas-microsoft-com:office:word" xmlns:w="http://schemas.openxmlformats.org/wordprocessingml/2006/main" xmlns:w14="http://schemas.microsoft.com/office/word/2010/wordml" xmlns:wpg="http://schemas.microsoft.com/office/word/2010/wordprocessingGroup" xmlns:wpi="http://schemas.microsoft.com/office/word/2010/wordprocessingInk" xmlns:wne="http://schemas.microsoft.com/office/word/2006/wordml" xmlns:wps="http://schemas.microsoft.com/office/word/2010/wordprocessingShape" mc:Ignorable="w14 wp14">
   <w:p>
     <w:pPr>
+      <w:pStyle w:val="Header"/>
+    </w:pPr>
+  </w:p>
+</w:hdr>
+</file>
+
+<file path=word/header2.xml><?xml version="1.0" encoding="utf-8"?>
+<w:hdr xmlns:wpc="http://schemas.microsoft.com/office/word/2010/wordprocessingCanvas" xmlns:mo="http://schemas.microsoft.com/office/mac/office/2008/main" xmlns:mc="http://schemas.openxmlformats.org/markup-compatibility/2006" xmlns:mv="urn:schemas-microsoft-com:mac:vml" xmlns:o="urn:schemas-microsoft-com:office:office" xmlns:r="http://schemas.openxmlformats.org/officeDocument/2006/relationships" xmlns:m="http://schemas.openxmlformats.org/officeDocument/2006/math" xmlns:v="urn:schemas-microsoft-com:vml" xmlns:wp14="http://schemas.microsoft.com/office/word/2010/wordprocessingDrawing" xmlns:wp="http://schemas.openxmlformats.org/drawingml/2006/wordprocessingDrawing" xmlns:w10="urn:schemas-microsoft-com:office:word" xmlns:w="http://schemas.openxmlformats.org/wordprocessingml/2006/main" xmlns:w14="http://schemas.microsoft.com/office/word/2010/wordml" xmlns:wpg="http://schemas.microsoft.com/office/word/2010/wordprocessingGroup" xmlns:wpi="http://schemas.microsoft.com/office/word/2010/wordprocessingInk" xmlns:wne="http://schemas.microsoft.com/office/word/2006/wordml" xmlns:wps="http://schemas.microsoft.com/office/word/2010/wordprocessingShape" mc:Ignorable="w14 wp14">
+  <w:p>
+    <w:pPr>
       <w:jc w:val="center"/>
       <w:rPr>
         <w:rFonts w:ascii="Book Antiqua" w:hAnsi="Book Antiqua"/>
@@ -2445,9 +2630,29 @@
         <w:sz w:val="22"/>
         <w:szCs w:val="22"/>
       </w:rPr>
-      <w:t xml:space="preserve"> | kevincasey.herokuapp.com</w:t>
+      <w:t xml:space="preserve"> | </w:t>
+    </w:r>
+    <w:bookmarkStart w:id="0" w:name="_GoBack"/>
+    <w:bookmarkEnd w:id="0"/>
+    <w:r>
+      <w:rPr>
+        <w:rFonts w:ascii="Book Antiqua" w:hAnsi="Book Antiqua"/>
+        <w:sz w:val="22"/>
+        <w:szCs w:val="22"/>
+      </w:rPr>
+      <w:t>kacasey.me</w:t>
     </w:r>
   </w:p>
+  <w:p>
+    <w:pPr>
+      <w:pStyle w:val="Header"/>
+    </w:pPr>
+  </w:p>
+</w:hdr>
+</file>
+
+<file path=word/header3.xml><?xml version="1.0" encoding="utf-8"?>
+<w:hdr xmlns:wpc="http://schemas.microsoft.com/office/word/2010/wordprocessingCanvas" xmlns:mo="http://schemas.microsoft.com/office/mac/office/2008/main" xmlns:mc="http://schemas.openxmlformats.org/markup-compatibility/2006" xmlns:mv="urn:schemas-microsoft-com:mac:vml" xmlns:o="urn:schemas-microsoft-com:office:office" xmlns:r="http://schemas.openxmlformats.org/officeDocument/2006/relationships" xmlns:m="http://schemas.openxmlformats.org/officeDocument/2006/math" xmlns:v="urn:schemas-microsoft-com:vml" xmlns:wp14="http://schemas.microsoft.com/office/word/2010/wordprocessingDrawing" xmlns:wp="http://schemas.openxmlformats.org/drawingml/2006/wordprocessingDrawing" xmlns:w10="urn:schemas-microsoft-com:office:word" xmlns:w="http://schemas.openxmlformats.org/wordprocessingml/2006/main" xmlns:w14="http://schemas.microsoft.com/office/word/2010/wordml" xmlns:wpg="http://schemas.microsoft.com/office/word/2010/wordprocessingGroup" xmlns:wpi="http://schemas.microsoft.com/office/word/2010/wordprocessingInk" xmlns:wne="http://schemas.microsoft.com/office/word/2006/wordml" xmlns:wps="http://schemas.microsoft.com/office/word/2010/wordprocessingShape" mc:Ignorable="w14 wp14">
   <w:p>
     <w:pPr>
       <w:pStyle w:val="Header"/>

</xml_diff>

<commit_message>
using class name for projects, resume fix 1 page
</commit_message>
<xml_diff>
--- a/public/summer2014.docx
+++ b/public/summer2014.docx
@@ -121,100 +121,7 @@
       </w:tr>
       <w:tr>
         <w:trPr>
-          <w:trHeight w:val="254"/>
-        </w:trPr>
-        <w:tc>
-          <w:tcPr>
-            <w:tcW w:w="11105" w:type="dxa"/>
-            <w:gridSpan w:val="2"/>
-          </w:tcPr>
-          <w:p>
-            <w:pPr>
-              <w:rPr>
-                <w:rFonts w:ascii="Book Antiqua" w:hAnsi="Book Antiqua"/>
-                <w:b/>
-                <w:sz w:val="22"/>
-                <w:szCs w:val="22"/>
-              </w:rPr>
-            </w:pPr>
-            <w:r>
-              <w:rPr>
-                <w:rFonts w:ascii="Book Antiqua" w:hAnsi="Book Antiqua"/>
-                <w:sz w:val="22"/>
-                <w:szCs w:val="22"/>
-              </w:rPr>
-              <w:t xml:space="preserve">Major: </w:t>
-            </w:r>
-            <w:r>
-              <w:rPr>
-                <w:rFonts w:ascii="Book Antiqua" w:hAnsi="Book Antiqua"/>
-                <w:sz w:val="22"/>
-                <w:szCs w:val="22"/>
-              </w:rPr>
-              <w:t>Electrical Engineering and Computer Science</w:t>
-            </w:r>
-            <w:r>
-              <w:rPr>
-                <w:rFonts w:ascii="Book Antiqua" w:hAnsi="Book Antiqua"/>
-                <w:sz w:val="22"/>
-                <w:szCs w:val="22"/>
-              </w:rPr>
-              <w:t xml:space="preserve"> </w:t>
-            </w:r>
-            <w:r>
-              <w:rPr>
-                <w:rFonts w:ascii="Book Antiqua" w:hAnsi="Book Antiqua"/>
-                <w:sz w:val="22"/>
-                <w:szCs w:val="22"/>
-              </w:rPr>
-              <w:t xml:space="preserve">                                                                                    </w:t>
-            </w:r>
-            <w:r>
-              <w:rPr>
-                <w:rFonts w:ascii="Book Antiqua" w:hAnsi="Book Antiqua"/>
-                <w:sz w:val="22"/>
-                <w:szCs w:val="22"/>
-              </w:rPr>
-              <w:t xml:space="preserve">  </w:t>
-            </w:r>
-            <w:r>
-              <w:rPr>
-                <w:rFonts w:ascii="Book Antiqua" w:hAnsi="Book Antiqua"/>
-                <w:sz w:val="22"/>
-                <w:szCs w:val="22"/>
-              </w:rPr>
-              <w:t xml:space="preserve">  </w:t>
-            </w:r>
-            <w:r>
-              <w:rPr>
-                <w:rFonts w:ascii="Book Antiqua" w:hAnsi="Book Antiqua"/>
-                <w:sz w:val="22"/>
-                <w:szCs w:val="22"/>
-              </w:rPr>
-              <w:t xml:space="preserve"> </w:t>
-            </w:r>
-            <w:r>
-              <w:rPr>
-                <w:rFonts w:ascii="Book Antiqua" w:hAnsi="Book Antiqua"/>
-                <w:sz w:val="22"/>
-                <w:szCs w:val="22"/>
-              </w:rPr>
-              <w:t xml:space="preserve">GPA: </w:t>
-            </w:r>
-            <w:r>
-              <w:rPr>
-                <w:rFonts w:ascii="Book Antiqua" w:hAnsi="Book Antiqua"/>
-                <w:sz w:val="22"/>
-                <w:szCs w:val="22"/>
-              </w:rPr>
-              <w:t>3.9</w:t>
-            </w:r>
-          </w:p>
-        </w:tc>
-      </w:tr>
-      <w:tr>
-        <w:trPr>
-          <w:trHeight w:val="254"/>
+          <w:trHeight w:val="100"/>
         </w:trPr>
         <w:tc>
           <w:tcPr>
@@ -231,6 +138,31 @@
                 <w:szCs w:val="22"/>
               </w:rPr>
             </w:pPr>
+            <w:r>
+              <w:rPr>
+                <w:rFonts w:ascii="Book Antiqua" w:hAnsi="Book Antiqua"/>
+                <w:b/>
+                <w:sz w:val="22"/>
+                <w:szCs w:val="22"/>
+              </w:rPr>
+              <w:t>Major</w:t>
+            </w:r>
+            <w:r>
+              <w:rPr>
+                <w:rFonts w:ascii="Book Antiqua" w:hAnsi="Book Antiqua"/>
+                <w:sz w:val="22"/>
+                <w:szCs w:val="22"/>
+              </w:rPr>
+              <w:t xml:space="preserve">: Electrical </w:t>
+            </w:r>
+            <w:r>
+              <w:rPr>
+                <w:rFonts w:ascii="Book Antiqua" w:hAnsi="Book Antiqua"/>
+                <w:sz w:val="22"/>
+                <w:szCs w:val="22"/>
+              </w:rPr>
+              <w:t xml:space="preserve">Engineering and Computer Science </w:t>
+            </w:r>
           </w:p>
         </w:tc>
         <w:tc>
@@ -239,6 +171,9 @@
           </w:tcPr>
           <w:p>
             <w:pPr>
+              <w:tabs>
+                <w:tab w:val="left" w:pos="1640"/>
+              </w:tabs>
               <w:rPr>
                 <w:rFonts w:ascii="Book Antiqua" w:hAnsi="Book Antiqua"/>
                 <w:b/>
@@ -246,6 +181,24 @@
                 <w:szCs w:val="22"/>
               </w:rPr>
             </w:pPr>
+            <w:r>
+              <w:rPr>
+                <w:rFonts w:ascii="Book Antiqua" w:hAnsi="Book Antiqua"/>
+                <w:b/>
+                <w:sz w:val="22"/>
+                <w:szCs w:val="22"/>
+              </w:rPr>
+              <w:tab/>
+              <w:t xml:space="preserve">                                                   GPA: </w:t>
+            </w:r>
+            <w:r>
+              <w:rPr>
+                <w:rFonts w:ascii="Book Antiqua" w:hAnsi="Book Antiqua"/>
+                <w:sz w:val="22"/>
+                <w:szCs w:val="22"/>
+              </w:rPr>
+              <w:t>3.9</w:t>
+            </w:r>
           </w:p>
         </w:tc>
       </w:tr>
@@ -2417,6 +2370,9 @@
     </w:p>
     <w:p>
       <w:pPr>
+        <w:tabs>
+          <w:tab w:val="center" w:pos="5400"/>
+        </w:tabs>
         <w:rPr>
           <w:rFonts w:ascii="Book Antiqua" w:hAnsi="Book Antiqua"/>
           <w:sz w:val="22"/>
@@ -2431,6 +2387,16 @@
         </w:rPr>
         <w:t>Frameworks – Rails, Google App Engine, Meteor</w:t>
       </w:r>
+      <w:r>
+        <w:rPr>
+          <w:rFonts w:ascii="Book Antiqua" w:hAnsi="Book Antiqua"/>
+          <w:sz w:val="22"/>
+          <w:szCs w:val="22"/>
+        </w:rPr>
+        <w:tab/>
+      </w:r>
+      <w:bookmarkStart w:id="0" w:name="_GoBack"/>
+      <w:bookmarkEnd w:id="0"/>
     </w:p>
     <w:sectPr>
       <w:type w:val="continuous"/>
@@ -2632,8 +2598,6 @@
       </w:rPr>
       <w:t xml:space="preserve"> | </w:t>
     </w:r>
-    <w:bookmarkStart w:id="0" w:name="_GoBack"/>
-    <w:bookmarkEnd w:id="0"/>
     <w:r>
       <w:rPr>
         <w:rFonts w:ascii="Book Antiqua" w:hAnsi="Book Antiqua"/>

</xml_diff>

<commit_message>
no longer taking signals this semster
</commit_message>
<xml_diff>
--- a/public/summer2014.docx
+++ b/public/summer2014.docx
@@ -153,15 +153,7 @@
                 <w:sz w:val="22"/>
                 <w:szCs w:val="22"/>
               </w:rPr>
-              <w:t xml:space="preserve">: Electrical </w:t>
-            </w:r>
-            <w:r>
-              <w:rPr>
-                <w:rFonts w:ascii="Book Antiqua" w:hAnsi="Book Antiqua"/>
-                <w:sz w:val="22"/>
-                <w:szCs w:val="22"/>
-              </w:rPr>
-              <w:t xml:space="preserve">Engineering and Computer Science </w:t>
+              <w:t xml:space="preserve">: Electrical Engineering and Computer Science </w:t>
             </w:r>
           </w:p>
         </w:tc>
@@ -347,8 +339,10 @@
                 <w:sz w:val="22"/>
                 <w:szCs w:val="22"/>
               </w:rPr>
-              <w:t>, Operating Systems, Signals and Systems</w:t>
-            </w:r>
+              <w:t>, Operating Systems</w:t>
+            </w:r>
+            <w:bookmarkStart w:id="0" w:name="_GoBack"/>
+            <w:bookmarkEnd w:id="0"/>
           </w:p>
           <w:p>
             <w:pPr>
@@ -2395,8 +2389,6 @@
         </w:rPr>
         <w:tab/>
       </w:r>
-      <w:bookmarkStart w:id="0" w:name="_GoBack"/>
-      <w:bookmarkEnd w:id="0"/>
     </w:p>
     <w:sectPr>
       <w:type w:val="continuous"/>

</xml_diff>